<commit_message>
Fix typo - űrlap
</commit_message>
<xml_diff>
--- a/doc/PALYAZATI_KIIRAS.docx
+++ b/doc/PALYAZATI_KIIRAS.docx
@@ -140,13 +140,31 @@
         <w:rPr>
           <w:lang w:eastAsia="hu-HU"/>
         </w:rPr>
-        <w:t xml:space="preserve"> Pályázni </w:t>
-      </w:r>
-      <w:r>
-        <w:rPr>
-          <w:lang w:eastAsia="hu-HU"/>
-        </w:rPr>
-        <w:t>a kitöltött ürlap és a szükséges dokumentumok megküldésével lehetséges. Az ürlap kitölthető és nyomtatható az „Ösztöndíj pályázat” fül alatt, vagy letölthető a „Dokumentumok” fül alatt.</w:t>
+        <w:t xml:space="preserve"> Pályázni a kitöltött </w:t>
+      </w:r>
+      <w:r>
+        <w:rPr>
+          <w:lang w:eastAsia="hu-HU"/>
+        </w:rPr>
+        <w:t>ű</w:t>
+      </w:r>
+      <w:r>
+        <w:rPr>
+          <w:lang w:eastAsia="hu-HU"/>
+        </w:rPr>
+        <w:t xml:space="preserve">rlap és a szükséges dokumentumok megküldésével lehetséges. Az </w:t>
+      </w:r>
+      <w:r>
+        <w:rPr>
+          <w:lang w:eastAsia="hu-HU"/>
+        </w:rPr>
+        <w:t>ű</w:t>
+      </w:r>
+      <w:r>
+        <w:rPr>
+          <w:lang w:eastAsia="hu-HU"/>
+        </w:rPr>
+        <w:t>rlap kitölthető és nyomtatható az „Ösztöndíj pályázat” fül alatt, vagy letölthető a „Dokumentumok” fül alatt.</w:t>
       </w:r>
     </w:p>
     <w:p>
@@ -199,15 +217,7 @@
           <w:i/>
           <w:lang w:eastAsia="hu-HU"/>
         </w:rPr>
-        <w:t xml:space="preserve">Dr. </w:t>
-      </w:r>
-      <w:r>
-        <w:rPr>
-          <w:b/>
-          <w:i/>
-          <w:lang w:eastAsia="hu-HU"/>
-        </w:rPr>
-        <w:t>Pálinkó Mihály elnök</w:t>
+        <w:t>Dr. Pálinkó Mihály elnök</w:t>
       </w:r>
     </w:p>
     <w:p>
@@ -294,31 +304,7 @@
         <w:rPr>
           <w:lang w:eastAsia="hu-HU"/>
         </w:rPr>
-        <w:t xml:space="preserve">A 2016-2017-es tanévben egy irodalmi ösztöndíjjal bővült a pályázat. Pályázni csak és kizárólag teljes mértékben saját verssel lehet. A nyertes pályázó </w:t>
-      </w:r>
-      <w:r>
-        <w:rPr>
-          <w:lang w:eastAsia="hu-HU"/>
-        </w:rPr>
-        <w:t>1</w:t>
-      </w:r>
-      <w:r>
-        <w:rPr>
-          <w:lang w:eastAsia="hu-HU"/>
-        </w:rPr>
-        <w:t xml:space="preserve"> éves tagságot nyer a Kárász József Irodalmi Körbe az ösztöndíj mellé. Az irodalmi pályázatokat az irodalmi ösztöndíj felajánlója Tompai Attila </w:t>
-      </w:r>
-      <w:r>
-        <w:rPr>
-          <w:lang w:eastAsia="hu-HU"/>
-        </w:rPr>
-        <w:t>k</w:t>
-      </w:r>
-      <w:r>
-        <w:rPr>
-          <w:lang w:eastAsia="hu-HU"/>
-        </w:rPr>
-        <w:t>lubtársunk bírálja el. A verset a 6. pont egyéb címszó alá kérjük beírni.</w:t>
+        <w:t>A 2016-2017-es tanévben egy irodalmi ösztöndíjjal bővült a pályázat. Pályázni csak és kizárólag teljes mértékben saját verssel lehet. A nyertes pályázó 1 éves tagságot nyer a Kárász József Irodalmi Körbe az ösztöndíj mellé. Az irodalmi pályázatokat az irodalmi ösztöndíj felajánlója Tompai Attila klubtársunk bírálja el. A verset a 6. pont egyéb címszó alá kérjük beírni.</w:t>
       </w:r>
     </w:p>
     <w:p>
@@ -468,31 +454,7 @@
         <w:tab/>
         <w:tab/>
         <w:tab/>
-        <w:t xml:space="preserve">        R</w:t>
-      </w:r>
-      <w:r>
-        <w:rPr>
-          <w:lang w:eastAsia="hu-HU"/>
-        </w:rPr>
-        <w:t xml:space="preserve">otary </w:t>
-      </w:r>
-      <w:r>
-        <w:rPr>
-          <w:lang w:eastAsia="hu-HU"/>
-        </w:rPr>
-        <w:t>C</w:t>
-      </w:r>
-      <w:r>
-        <w:rPr>
-          <w:lang w:eastAsia="hu-HU"/>
-        </w:rPr>
-        <w:t>lub</w:t>
-      </w:r>
-      <w:r>
-        <w:rPr>
-          <w:lang w:eastAsia="hu-HU"/>
-        </w:rPr>
-        <w:t xml:space="preserve"> Hódmezővásárhely</w:t>
+        <w:t xml:space="preserve">        Rotary Club Hódmezővásárhely</w:t>
       </w:r>
     </w:p>
     <w:sectPr>
@@ -675,15 +637,7 @@
         <w:szCs w:val="36"/>
         <w:lang w:eastAsia="hu-HU"/>
       </w:rPr>
-      <w:t>Rotary Club</w:t>
-    </w:r>
-    <w:r>
-      <w:rPr>
-        <w:sz w:val="36"/>
-        <w:szCs w:val="36"/>
-        <w:lang w:eastAsia="hu-HU"/>
-      </w:rPr>
-      <w:t xml:space="preserve"> Hódmezővásárhely Ösztöndíj pályázat</w:t>
+      <w:t>Rotary Club Hódmezővásárhely Ösztöndíj pályázat</w:t>
     </w:r>
   </w:p>
   <w:p>
@@ -1123,7 +1077,7 @@
     </w:pPr>
     <w:rPr>
       <w:rFonts w:ascii="Calibri" w:hAnsi="Calibri" w:eastAsia="Droid Sans Fallback" w:cs=""/>
-      <w:color w:val="auto"/>
+      <w:color w:val="00000A"/>
       <w:sz w:val="22"/>
       <w:szCs w:val="22"/>
       <w:lang w:val="hu-HU" w:eastAsia="en-US" w:bidi="ar-SA"/>

</xml_diff>